<commit_message>
revise READ_ME.txt and SoundSensor
1. delete "and CorelDraw formats" becasue it's no this file in the final version.
2. delete the extra picture added yesterday
</commit_message>
<xml_diff>
--- a/K47 User Manual/4_sound_sensors/24_bigSoundSensor/Description/bigSoundSensor.docx
+++ b/K47 User Manual/4_sound_sensors/24_bigSoundSensor/Description/bigSoundSensor.docx
@@ -141,70 +141,15 @@
     <w:p>
       <w:pPr>
         <w:ind w:firstLine="420"/>
-        <w:jc w:val="center"/>
+        <w:jc w:val="left"/>
         <w:rPr>
           <w:rFonts w:ascii="Times New Roman" w:hAnsi="Times New Roman" w:cs="Times New Roman"/>
           <w:sz w:val="28"/>
           <w:szCs w:val="28"/>
         </w:rPr>
       </w:pPr>
-      <w:r>
-        <w:drawing>
-          <wp:inline distT="0" distB="0" distL="114300" distR="114300">
-            <wp:extent cx="4396740" cy="1918970"/>
-            <wp:effectExtent l="0" t="0" r="3810" b="5080"/>
-            <wp:docPr id="3" name="图片 2"/>
-            <wp:cNvGraphicFramePr>
-              <a:graphicFrameLocks xmlns:a="http://schemas.openxmlformats.org/drawingml/2006/main" noChangeAspect="1"/>
-            </wp:cNvGraphicFramePr>
-            <a:graphic xmlns:a="http://schemas.openxmlformats.org/drawingml/2006/main">
-              <a:graphicData uri="http://schemas.openxmlformats.org/drawingml/2006/picture">
-                <pic:pic xmlns:pic="http://schemas.openxmlformats.org/drawingml/2006/picture">
-                  <pic:nvPicPr>
-                    <pic:cNvPr id="3" name="图片 2"/>
-                    <pic:cNvPicPr>
-                      <a:picLocks noChangeAspect="1"/>
-                    </pic:cNvPicPr>
-                  </pic:nvPicPr>
-                  <pic:blipFill>
-                    <a:blip r:embed="rId5"/>
-                    <a:srcRect l="7910" t="11473" r="8729" b="12330"/>
-                    <a:stretch>
-                      <a:fillRect/>
-                    </a:stretch>
-                  </pic:blipFill>
-                  <pic:spPr>
-                    <a:xfrm>
-                      <a:off x="0" y="0"/>
-                      <a:ext cx="4396740" cy="1918970"/>
-                    </a:xfrm>
-                    <a:prstGeom prst="rect">
-                      <a:avLst/>
-                    </a:prstGeom>
-                    <a:noFill/>
-                    <a:ln w="9525">
-                      <a:noFill/>
-                    </a:ln>
-                  </pic:spPr>
-                </pic:pic>
-              </a:graphicData>
-            </a:graphic>
-          </wp:inline>
-        </w:drawing>
-      </w:r>
       <w:bookmarkStart w:id="0" w:name="_GoBack"/>
       <w:bookmarkEnd w:id="0"/>
-    </w:p>
-    <w:p>
-      <w:pPr>
-        <w:ind w:firstLine="420"/>
-        <w:jc w:val="left"/>
-        <w:rPr>
-          <w:rFonts w:ascii="Times New Roman" w:hAnsi="Times New Roman" w:cs="Times New Roman"/>
-          <w:sz w:val="28"/>
-          <w:szCs w:val="28"/>
-        </w:rPr>
-      </w:pPr>
     </w:p>
     <w:p>
       <w:pPr>
@@ -901,7 +846,7 @@
                     <pic:cNvPicPr/>
                   </pic:nvPicPr>
                   <pic:blipFill>
-                    <a:blip r:embed="rId6"/>
+                    <a:blip r:embed="rId5"/>
                     <a:stretch>
                       <a:fillRect/>
                     </a:stretch>

</xml_diff>